<commit_message>
need to be faster
</commit_message>
<xml_diff>
--- a/数据库设计.docx
+++ b/数据库设计.docx
@@ -6,11 +6,37 @@
       <w:pPr>
         <w:pStyle w:val="1"/>
       </w:pPr>
+      <w:proofErr w:type="spellStart"/>
       <w:r>
         <w:rPr>
           <w:rFonts w:hint="eastAsia"/>
         </w:rPr>
-        <w:t>用户表（存储基本资料）：</w:t>
+        <w:t>user</w:t>
+      </w:r>
+      <w:r>
+        <w:t>info</w:t>
+      </w:r>
+      <w:proofErr w:type="spellEnd"/>
+      <w:r>
+        <w:t>(</w:t>
+      </w:r>
+      <w:r>
+        <w:rPr>
+          <w:rFonts w:hint="eastAsia"/>
+        </w:rPr>
+        <w:t>用户表（存储基本资料）</w:t>
+      </w:r>
+      <w:r>
+        <w:rPr>
+          <w:rFonts w:hint="eastAsia"/>
+        </w:rPr>
+        <w:t>)</w:t>
+      </w:r>
+      <w:r>
+        <w:rPr>
+          <w:rFonts w:hint="eastAsia"/>
+        </w:rPr>
+        <w:t>：</w:t>
       </w:r>
     </w:p>
     <w:tbl>
@@ -39,11 +65,6 @@
             <w:tcW w:w="815" w:type="dxa"/>
           </w:tcPr>
           <w:p>
-            <w:pPr>
-              <w:rPr>
-                <w:rFonts w:hint="eastAsia"/>
-              </w:rPr>
-            </w:pPr>
             <w:r>
               <w:rPr>
                 <w:rFonts w:hint="eastAsia"/>
@@ -57,11 +78,6 @@
             <w:tcW w:w="1102" w:type="dxa"/>
           </w:tcPr>
           <w:p>
-            <w:pPr>
-              <w:rPr>
-                <w:rFonts w:hint="eastAsia"/>
-              </w:rPr>
-            </w:pPr>
             <w:r>
               <w:rPr>
                 <w:rFonts w:hint="eastAsia"/>
@@ -75,11 +91,6 @@
             <w:tcW w:w="1072" w:type="dxa"/>
           </w:tcPr>
           <w:p>
-            <w:pPr>
-              <w:rPr>
-                <w:rFonts w:hint="eastAsia"/>
-              </w:rPr>
-            </w:pPr>
             <w:r>
               <w:rPr>
                 <w:rFonts w:hint="eastAsia"/>
@@ -93,11 +104,6 @@
             <w:tcW w:w="641" w:type="dxa"/>
           </w:tcPr>
           <w:p>
-            <w:pPr>
-              <w:rPr>
-                <w:rFonts w:hint="eastAsia"/>
-              </w:rPr>
-            </w:pPr>
             <w:r>
               <w:rPr>
                 <w:rFonts w:hint="eastAsia"/>
@@ -111,11 +117,6 @@
             <w:tcW w:w="901" w:type="dxa"/>
           </w:tcPr>
           <w:p>
-            <w:pPr>
-              <w:rPr>
-                <w:rFonts w:hint="eastAsia"/>
-              </w:rPr>
-            </w:pPr>
             <w:r>
               <w:rPr>
                 <w:rFonts w:hint="eastAsia"/>
@@ -129,11 +130,6 @@
             <w:tcW w:w="1985" w:type="dxa"/>
           </w:tcPr>
           <w:p>
-            <w:pPr>
-              <w:rPr>
-                <w:rFonts w:hint="eastAsia"/>
-              </w:rPr>
-            </w:pPr>
             <w:r>
               <w:rPr>
                 <w:rFonts w:hint="eastAsia"/>
@@ -147,11 +143,6 @@
             <w:tcW w:w="567" w:type="dxa"/>
           </w:tcPr>
           <w:p>
-            <w:pPr>
-              <w:rPr>
-                <w:rFonts w:hint="eastAsia"/>
-              </w:rPr>
-            </w:pPr>
             <w:r>
               <w:t>Q</w:t>
             </w:r>
@@ -168,11 +159,6 @@
             <w:tcW w:w="709" w:type="dxa"/>
           </w:tcPr>
           <w:p>
-            <w:pPr>
-              <w:rPr>
-                <w:rFonts w:hint="eastAsia"/>
-              </w:rPr>
-            </w:pPr>
             <w:proofErr w:type="gramStart"/>
             <w:r>
               <w:rPr>
@@ -188,11 +174,6 @@
             <w:tcW w:w="1417" w:type="dxa"/>
           </w:tcPr>
           <w:p>
-            <w:pPr>
-              <w:rPr>
-                <w:rFonts w:hint="eastAsia"/>
-              </w:rPr>
-            </w:pPr>
             <w:r>
               <w:rPr>
                 <w:rFonts w:hint="eastAsia"/>
@@ -211,11 +192,6 @@
             <w:tcW w:w="815" w:type="dxa"/>
           </w:tcPr>
           <w:p>
-            <w:pPr>
-              <w:rPr>
-                <w:rFonts w:hint="eastAsia"/>
-              </w:rPr>
-            </w:pPr>
             <w:proofErr w:type="spellStart"/>
             <w:r>
               <w:rPr>
@@ -231,11 +207,6 @@
             <w:tcW w:w="1102" w:type="dxa"/>
           </w:tcPr>
           <w:p>
-            <w:pPr>
-              <w:rPr>
-                <w:rFonts w:hint="eastAsia"/>
-              </w:rPr>
-            </w:pPr>
             <w:r>
               <w:t>username</w:t>
             </w:r>
@@ -246,11 +217,6 @@
             <w:tcW w:w="1072" w:type="dxa"/>
           </w:tcPr>
           <w:p>
-            <w:pPr>
-              <w:rPr>
-                <w:rFonts w:hint="eastAsia"/>
-              </w:rPr>
-            </w:pPr>
             <w:r>
               <w:t>p</w:t>
             </w:r>
@@ -267,11 +233,6 @@
             <w:tcW w:w="641" w:type="dxa"/>
           </w:tcPr>
           <w:p>
-            <w:pPr>
-              <w:rPr>
-                <w:rFonts w:hint="eastAsia"/>
-              </w:rPr>
-            </w:pPr>
             <w:r>
               <w:t>sex</w:t>
             </w:r>
@@ -282,11 +243,6 @@
             <w:tcW w:w="901" w:type="dxa"/>
           </w:tcPr>
           <w:p>
-            <w:pPr>
-              <w:rPr>
-                <w:rFonts w:hint="eastAsia"/>
-              </w:rPr>
-            </w:pPr>
             <w:r>
               <w:t>age</w:t>
             </w:r>
@@ -297,11 +253,6 @@
             <w:tcW w:w="1985" w:type="dxa"/>
           </w:tcPr>
           <w:p>
-            <w:pPr>
-              <w:rPr>
-                <w:rFonts w:hint="eastAsia"/>
-              </w:rPr>
-            </w:pPr>
             <w:r>
               <w:t>telephone</w:t>
             </w:r>
@@ -312,11 +263,6 @@
             <w:tcW w:w="567" w:type="dxa"/>
           </w:tcPr>
           <w:p>
-            <w:pPr>
-              <w:rPr>
-                <w:rFonts w:hint="eastAsia"/>
-              </w:rPr>
-            </w:pPr>
             <w:proofErr w:type="spellStart"/>
             <w:r>
               <w:t>qq</w:t>
@@ -329,11 +275,6 @@
             <w:tcW w:w="709" w:type="dxa"/>
           </w:tcPr>
           <w:p>
-            <w:pPr>
-              <w:rPr>
-                <w:rFonts w:hint="eastAsia"/>
-              </w:rPr>
-            </w:pPr>
             <w:proofErr w:type="spellStart"/>
             <w:r>
               <w:t>wechat</w:t>
@@ -346,11 +287,6 @@
             <w:tcW w:w="1417" w:type="dxa"/>
           </w:tcPr>
           <w:p>
-            <w:pPr>
-              <w:rPr>
-                <w:rFonts w:hint="eastAsia"/>
-              </w:rPr>
-            </w:pPr>
             <w:r>
               <w:rPr>
                 <w:rFonts w:hint="eastAsia"/>
@@ -375,6 +311,17 @@
         </w:rPr>
         <w:t>用户登录信息表：</w:t>
       </w:r>
+      <w:proofErr w:type="spellStart"/>
+      <w:r>
+        <w:rPr>
+          <w:rFonts w:hint="eastAsia"/>
+        </w:rPr>
+        <w:t>u</w:t>
+      </w:r>
+      <w:r>
+        <w:t>serlogininfo</w:t>
+      </w:r>
+      <w:proofErr w:type="spellEnd"/>
     </w:p>
     <w:tbl>
       <w:tblPr>
@@ -383,14 +330,14 @@
         <w:tblLook w:val="04A0" w:firstRow="1" w:lastRow="0" w:firstColumn="1" w:lastColumn="0" w:noHBand="0" w:noVBand="1"/>
       </w:tblPr>
       <w:tblGrid>
-        <w:gridCol w:w="879"/>
-        <w:gridCol w:w="1158"/>
-        <w:gridCol w:w="1247"/>
-        <w:gridCol w:w="1385"/>
-        <w:gridCol w:w="1267"/>
-        <w:gridCol w:w="1210"/>
-        <w:gridCol w:w="641"/>
-        <w:gridCol w:w="509"/>
+        <w:gridCol w:w="788"/>
+        <w:gridCol w:w="1150"/>
+        <w:gridCol w:w="1239"/>
+        <w:gridCol w:w="1376"/>
+        <w:gridCol w:w="1259"/>
+        <w:gridCol w:w="1202"/>
+        <w:gridCol w:w="424"/>
+        <w:gridCol w:w="858"/>
       </w:tblGrid>
       <w:tr>
         <w:tc>
@@ -398,11 +345,6 @@
             <w:tcW w:w="1037" w:type="dxa"/>
           </w:tcPr>
           <w:p>
-            <w:pPr>
-              <w:rPr>
-                <w:rFonts w:hint="eastAsia"/>
-              </w:rPr>
-            </w:pPr>
             <w:r>
               <w:rPr>
                 <w:rFonts w:hint="eastAsia"/>
@@ -422,11 +364,6 @@
             <w:tcW w:w="1037" w:type="dxa"/>
           </w:tcPr>
           <w:p>
-            <w:pPr>
-              <w:rPr>
-                <w:rFonts w:hint="eastAsia"/>
-              </w:rPr>
-            </w:pPr>
             <w:r>
               <w:rPr>
                 <w:rFonts w:hint="eastAsia"/>
@@ -440,11 +377,6 @@
             <w:tcW w:w="1037" w:type="dxa"/>
           </w:tcPr>
           <w:p>
-            <w:pPr>
-              <w:rPr>
-                <w:rFonts w:hint="eastAsia"/>
-              </w:rPr>
-            </w:pPr>
             <w:r>
               <w:rPr>
                 <w:rFonts w:hint="eastAsia"/>
@@ -458,11 +390,6 @@
             <w:tcW w:w="1037" w:type="dxa"/>
           </w:tcPr>
           <w:p>
-            <w:pPr>
-              <w:rPr>
-                <w:rFonts w:hint="eastAsia"/>
-              </w:rPr>
-            </w:pPr>
             <w:r>
               <w:rPr>
                 <w:rFonts w:hint="eastAsia"/>
@@ -476,11 +403,6 @@
             <w:tcW w:w="1037" w:type="dxa"/>
           </w:tcPr>
           <w:p>
-            <w:pPr>
-              <w:rPr>
-                <w:rFonts w:hint="eastAsia"/>
-              </w:rPr>
-            </w:pPr>
             <w:r>
               <w:rPr>
                 <w:rFonts w:hint="eastAsia"/>
@@ -494,11 +416,6 @@
             <w:tcW w:w="1037" w:type="dxa"/>
           </w:tcPr>
           <w:p>
-            <w:pPr>
-              <w:rPr>
-                <w:rFonts w:hint="eastAsia"/>
-              </w:rPr>
-            </w:pPr>
             <w:r>
               <w:rPr>
                 <w:rFonts w:hint="eastAsia"/>
@@ -512,11 +429,6 @@
             <w:tcW w:w="1037" w:type="dxa"/>
           </w:tcPr>
           <w:p>
-            <w:pPr>
-              <w:rPr>
-                <w:rFonts w:hint="eastAsia"/>
-              </w:rPr>
-            </w:pPr>
             <w:r>
               <w:rPr>
                 <w:rFonts w:hint="eastAsia"/>
@@ -530,11 +442,12 @@
             <w:tcW w:w="1037" w:type="dxa"/>
           </w:tcPr>
           <w:p>
-            <w:pPr>
-              <w:rPr>
-                <w:rFonts w:hint="eastAsia"/>
-              </w:rPr>
-            </w:pPr>
+            <w:r>
+              <w:rPr>
+                <w:rFonts w:hint="eastAsia"/>
+              </w:rPr>
+              <w:t>登录唯一ID</w:t>
+            </w:r>
           </w:p>
         </w:tc>
       </w:tr>
@@ -544,6 +457,120 @@
             <w:tcW w:w="1037" w:type="dxa"/>
           </w:tcPr>
           <w:p>
+            <w:proofErr w:type="spellStart"/>
+            <w:r>
+              <w:rPr>
+                <w:rFonts w:hint="eastAsia"/>
+              </w:rPr>
+              <w:t>userID</w:t>
+            </w:r>
+            <w:proofErr w:type="spellEnd"/>
+          </w:p>
+        </w:tc>
+        <w:tc>
+          <w:tcPr>
+            <w:tcW w:w="1037" w:type="dxa"/>
+          </w:tcPr>
+          <w:p>
+            <w:proofErr w:type="spellStart"/>
+            <w:r>
+              <w:t>L</w:t>
+            </w:r>
+            <w:r>
+              <w:rPr>
+                <w:rFonts w:hint="eastAsia"/>
+              </w:rPr>
+              <w:t>ogin</w:t>
+            </w:r>
+            <w:r>
+              <w:t>Time</w:t>
+            </w:r>
+            <w:proofErr w:type="spellEnd"/>
+          </w:p>
+        </w:tc>
+        <w:tc>
+          <w:tcPr>
+            <w:tcW w:w="1037" w:type="dxa"/>
+          </w:tcPr>
+          <w:p>
+            <w:proofErr w:type="spellStart"/>
+            <w:r>
+              <w:rPr>
+                <w:rFonts w:hint="eastAsia"/>
+              </w:rPr>
+              <w:t>l</w:t>
+            </w:r>
+            <w:r>
+              <w:t>ogoutTime</w:t>
+            </w:r>
+            <w:proofErr w:type="spellEnd"/>
+          </w:p>
+        </w:tc>
+        <w:tc>
+          <w:tcPr>
+            <w:tcW w:w="1037" w:type="dxa"/>
+          </w:tcPr>
+          <w:p>
+            <w:proofErr w:type="spellStart"/>
+            <w:r>
+              <w:rPr>
+                <w:rFonts w:hint="eastAsia"/>
+              </w:rPr>
+              <w:t>l</w:t>
+            </w:r>
+            <w:r>
+              <w:t>oginPosition</w:t>
+            </w:r>
+            <w:proofErr w:type="spellEnd"/>
+          </w:p>
+        </w:tc>
+        <w:tc>
+          <w:tcPr>
+            <w:tcW w:w="1037" w:type="dxa"/>
+          </w:tcPr>
+          <w:p>
+            <w:proofErr w:type="spellStart"/>
+            <w:r>
+              <w:rPr>
+                <w:rFonts w:hint="eastAsia"/>
+              </w:rPr>
+              <w:t>l</w:t>
+            </w:r>
+            <w:r>
+              <w:t>oginDevice</w:t>
+            </w:r>
+            <w:proofErr w:type="spellEnd"/>
+          </w:p>
+        </w:tc>
+        <w:tc>
+          <w:tcPr>
+            <w:tcW w:w="1037" w:type="dxa"/>
+          </w:tcPr>
+          <w:p>
+            <w:proofErr w:type="spellStart"/>
+            <w:r>
+              <w:rPr>
+                <w:rFonts w:hint="eastAsia"/>
+              </w:rPr>
+              <w:t>o</w:t>
+            </w:r>
+            <w:r>
+              <w:t>nlineTime</w:t>
+            </w:r>
+            <w:proofErr w:type="spellEnd"/>
+          </w:p>
+        </w:tc>
+        <w:tc>
+          <w:tcPr>
+            <w:tcW w:w="1037" w:type="dxa"/>
+          </w:tcPr>
+          <w:p/>
+        </w:tc>
+        <w:tc>
+          <w:tcPr>
+            <w:tcW w:w="1037" w:type="dxa"/>
+          </w:tcPr>
+          <w:p>
             <w:pPr>
               <w:rPr>
                 <w:rFonts w:hint="eastAsia"/>
@@ -554,163 +581,24 @@
               <w:rPr>
                 <w:rFonts w:hint="eastAsia"/>
               </w:rPr>
-              <w:t>userID</w:t>
-            </w:r>
-            <w:proofErr w:type="spellEnd"/>
-          </w:p>
-        </w:tc>
-        <w:tc>
-          <w:tcPr>
-            <w:tcW w:w="1037" w:type="dxa"/>
-          </w:tcPr>
-          <w:p>
-            <w:pPr>
-              <w:rPr>
-                <w:rFonts w:hint="eastAsia"/>
-              </w:rPr>
-            </w:pPr>
-            <w:proofErr w:type="spellStart"/>
-            <w:r>
-              <w:t>L</w:t>
-            </w:r>
-            <w:r>
-              <w:rPr>
-                <w:rFonts w:hint="eastAsia"/>
-              </w:rPr>
-              <w:t>ogin</w:t>
-            </w:r>
-            <w:r>
-              <w:t>Time</w:t>
-            </w:r>
-            <w:proofErr w:type="spellEnd"/>
-          </w:p>
-        </w:tc>
-        <w:tc>
-          <w:tcPr>
-            <w:tcW w:w="1037" w:type="dxa"/>
-          </w:tcPr>
-          <w:p>
-            <w:pPr>
-              <w:rPr>
-                <w:rFonts w:hint="eastAsia"/>
-              </w:rPr>
-            </w:pPr>
-            <w:proofErr w:type="spellStart"/>
-            <w:r>
-              <w:rPr>
-                <w:rFonts w:hint="eastAsia"/>
-              </w:rPr>
-              <w:t>l</w:t>
-            </w:r>
-            <w:r>
-              <w:t>ogoutTime</w:t>
-            </w:r>
-            <w:proofErr w:type="spellEnd"/>
-          </w:p>
-        </w:tc>
-        <w:tc>
-          <w:tcPr>
-            <w:tcW w:w="1037" w:type="dxa"/>
-          </w:tcPr>
-          <w:p>
-            <w:pPr>
-              <w:rPr>
-                <w:rFonts w:hint="eastAsia"/>
-              </w:rPr>
-            </w:pPr>
-            <w:proofErr w:type="spellStart"/>
-            <w:r>
-              <w:rPr>
-                <w:rFonts w:hint="eastAsia"/>
-              </w:rPr>
-              <w:t>l</w:t>
-            </w:r>
-            <w:r>
-              <w:t>oginPosition</w:t>
-            </w:r>
-            <w:proofErr w:type="spellEnd"/>
-          </w:p>
-        </w:tc>
-        <w:tc>
-          <w:tcPr>
-            <w:tcW w:w="1037" w:type="dxa"/>
-          </w:tcPr>
-          <w:p>
-            <w:pPr>
-              <w:rPr>
-                <w:rFonts w:hint="eastAsia"/>
-              </w:rPr>
-            </w:pPr>
-            <w:proofErr w:type="spellStart"/>
-            <w:r>
-              <w:rPr>
-                <w:rFonts w:hint="eastAsia"/>
-              </w:rPr>
-              <w:t>l</w:t>
-            </w:r>
-            <w:r>
-              <w:t>oginDevice</w:t>
-            </w:r>
-            <w:proofErr w:type="spellEnd"/>
-          </w:p>
-        </w:tc>
-        <w:tc>
-          <w:tcPr>
-            <w:tcW w:w="1037" w:type="dxa"/>
-          </w:tcPr>
-          <w:p>
-            <w:pPr>
-              <w:rPr>
-                <w:rFonts w:hint="eastAsia"/>
-              </w:rPr>
-            </w:pPr>
-            <w:proofErr w:type="spellStart"/>
-            <w:r>
-              <w:rPr>
-                <w:rFonts w:hint="eastAsia"/>
-              </w:rPr>
-              <w:t>o</w:t>
-            </w:r>
-            <w:r>
-              <w:t>nlineTime</w:t>
-            </w:r>
-            <w:proofErr w:type="spellEnd"/>
-          </w:p>
-        </w:tc>
-        <w:tc>
-          <w:tcPr>
-            <w:tcW w:w="1037" w:type="dxa"/>
-          </w:tcPr>
-          <w:p>
-            <w:pPr>
-              <w:rPr>
-                <w:rFonts w:hint="eastAsia"/>
-              </w:rPr>
-            </w:pPr>
-          </w:p>
-        </w:tc>
-        <w:tc>
-          <w:tcPr>
-            <w:tcW w:w="1037" w:type="dxa"/>
-          </w:tcPr>
-          <w:p>
-            <w:pPr>
-              <w:rPr>
-                <w:rFonts w:hint="eastAsia"/>
-              </w:rPr>
-            </w:pPr>
+              <w:t>loginID</w:t>
+            </w:r>
+            <w:proofErr w:type="spellEnd"/>
           </w:p>
         </w:tc>
       </w:tr>
     </w:tbl>
+    <w:p/>
     <w:p>
       <w:pPr>
         <w:rPr>
           <w:rFonts w:hint="eastAsia"/>
         </w:rPr>
       </w:pPr>
+      <w:r>
+        <w:tab/>
+      </w:r>
     </w:p>
-    <w:p/>
     <w:p>
       <w:pPr>
         <w:pStyle w:val="1"/>
@@ -721,6 +609,20 @@
         </w:rPr>
         <w:t>用户自定义表：</w:t>
       </w:r>
+      <w:proofErr w:type="spellStart"/>
+      <w:r>
+        <w:rPr>
+          <w:rFonts w:hint="eastAsia"/>
+        </w:rPr>
+        <w:t>u</w:t>
+      </w:r>
+      <w:r>
+        <w:t>ser</w:t>
+      </w:r>
+      <w:r>
+        <w:t>custom</w:t>
+      </w:r>
+      <w:proofErr w:type="spellEnd"/>
     </w:p>
     <w:tbl>
       <w:tblPr>
@@ -739,11 +641,6 @@
             <w:tcW w:w="2765" w:type="dxa"/>
           </w:tcPr>
           <w:p>
-            <w:pPr>
-              <w:rPr>
-                <w:rFonts w:hint="eastAsia"/>
-              </w:rPr>
-            </w:pPr>
             <w:r>
               <w:rPr>
                 <w:rFonts w:hint="eastAsia"/>
@@ -763,11 +660,6 @@
             <w:tcW w:w="2765" w:type="dxa"/>
           </w:tcPr>
           <w:p>
-            <w:pPr>
-              <w:rPr>
-                <w:rFonts w:hint="eastAsia"/>
-              </w:rPr>
-            </w:pPr>
             <w:r>
               <w:rPr>
                 <w:rFonts w:hint="eastAsia"/>
@@ -780,13 +672,7 @@
           <w:tcPr>
             <w:tcW w:w="2766" w:type="dxa"/>
           </w:tcPr>
-          <w:p>
-            <w:pPr>
-              <w:rPr>
-                <w:rFonts w:hint="eastAsia"/>
-              </w:rPr>
-            </w:pPr>
-          </w:p>
+          <w:p/>
         </w:tc>
       </w:tr>
       <w:tr>
@@ -795,11 +681,6 @@
             <w:tcW w:w="2765" w:type="dxa"/>
           </w:tcPr>
           <w:p>
-            <w:pPr>
-              <w:rPr>
-                <w:rFonts w:hint="eastAsia"/>
-              </w:rPr>
-            </w:pPr>
             <w:proofErr w:type="spellStart"/>
             <w:r>
               <w:rPr>
@@ -818,11 +699,6 @@
             <w:tcW w:w="2765" w:type="dxa"/>
           </w:tcPr>
           <w:p>
-            <w:pPr>
-              <w:rPr>
-                <w:rFonts w:hint="eastAsia"/>
-              </w:rPr>
-            </w:pPr>
             <w:proofErr w:type="spellStart"/>
             <w:r>
               <w:rPr>
@@ -840,13 +716,7 @@
           <w:tcPr>
             <w:tcW w:w="2766" w:type="dxa"/>
           </w:tcPr>
-          <w:p>
-            <w:pPr>
-              <w:rPr>
-                <w:rFonts w:hint="eastAsia"/>
-              </w:rPr>
-            </w:pPr>
-          </w:p>
+          <w:p/>
         </w:tc>
       </w:tr>
     </w:tbl>
@@ -862,6 +732,14 @@
         </w:rPr>
         <w:t>论文信息：</w:t>
       </w:r>
+      <w:proofErr w:type="spellStart"/>
+      <w:r>
+        <w:rPr>
+          <w:rFonts w:hint="eastAsia"/>
+        </w:rPr>
+        <w:t>thesisinfo</w:t>
+      </w:r>
+      <w:proofErr w:type="spellEnd"/>
     </w:p>
     <w:tbl>
       <w:tblPr>
@@ -880,11 +758,6 @@
             <w:tcW w:w="2765" w:type="dxa"/>
           </w:tcPr>
           <w:p>
-            <w:pPr>
-              <w:rPr>
-                <w:rFonts w:hint="eastAsia"/>
-              </w:rPr>
-            </w:pPr>
             <w:r>
               <w:rPr>
                 <w:rFonts w:hint="eastAsia"/>
@@ -898,11 +771,6 @@
             <w:tcW w:w="2765" w:type="dxa"/>
           </w:tcPr>
           <w:p>
-            <w:pPr>
-              <w:rPr>
-                <w:rFonts w:hint="eastAsia"/>
-              </w:rPr>
-            </w:pPr>
             <w:r>
               <w:rPr>
                 <w:rFonts w:hint="eastAsia"/>
@@ -916,11 +784,6 @@
             <w:tcW w:w="2766" w:type="dxa"/>
           </w:tcPr>
           <w:p>
-            <w:pPr>
-              <w:rPr>
-                <w:rFonts w:hint="eastAsia"/>
-              </w:rPr>
-            </w:pPr>
             <w:r>
               <w:rPr>
                 <w:rFonts w:hint="eastAsia"/>
@@ -936,11 +799,6 @@
             <w:tcW w:w="2765" w:type="dxa"/>
           </w:tcPr>
           <w:p>
-            <w:pPr>
-              <w:rPr>
-                <w:rFonts w:hint="eastAsia"/>
-              </w:rPr>
-            </w:pPr>
             <w:proofErr w:type="spellStart"/>
             <w:r>
               <w:t>t</w:t>
@@ -959,11 +817,6 @@
             <w:tcW w:w="2765" w:type="dxa"/>
           </w:tcPr>
           <w:p>
-            <w:pPr>
-              <w:rPr>
-                <w:rFonts w:hint="eastAsia"/>
-              </w:rPr>
-            </w:pPr>
             <w:proofErr w:type="spellStart"/>
             <w:r>
               <w:rPr>
@@ -982,11 +835,6 @@
             <w:tcW w:w="2766" w:type="dxa"/>
           </w:tcPr>
           <w:p>
-            <w:pPr>
-              <w:rPr>
-                <w:rFonts w:hint="eastAsia"/>
-              </w:rPr>
-            </w:pPr>
             <w:proofErr w:type="spellStart"/>
             <w:r>
               <w:rPr>
@@ -1027,11 +875,6 @@
             <w:tcW w:w="921" w:type="dxa"/>
           </w:tcPr>
           <w:p>
-            <w:pPr>
-              <w:rPr>
-                <w:rFonts w:hint="eastAsia"/>
-              </w:rPr>
-            </w:pPr>
             <w:r>
               <w:rPr>
                 <w:rFonts w:hint="eastAsia"/>
@@ -1045,11 +888,6 @@
             <w:tcW w:w="1534" w:type="dxa"/>
           </w:tcPr>
           <w:p>
-            <w:pPr>
-              <w:rPr>
-                <w:rFonts w:hint="eastAsia"/>
-              </w:rPr>
-            </w:pPr>
             <w:r>
               <w:t>W</w:t>
             </w:r>
@@ -1066,17 +904,14 @@
             <w:tcW w:w="1525" w:type="dxa"/>
           </w:tcPr>
           <w:p>
-            <w:pPr>
-              <w:rPr>
-                <w:rFonts w:hint="eastAsia"/>
-              </w:rPr>
-            </w:pPr>
             <w:r>
               <w:rPr>
                 <w:rFonts w:hint="eastAsia"/>
               </w:rPr>
               <w:t>Excel附件</w:t>
             </w:r>
+            <w:bookmarkStart w:id="0" w:name="_GoBack"/>
+            <w:bookmarkEnd w:id="0"/>
           </w:p>
         </w:tc>
         <w:tc>
@@ -1084,11 +919,6 @@
             <w:tcW w:w="1377" w:type="dxa"/>
           </w:tcPr>
           <w:p>
-            <w:pPr>
-              <w:rPr>
-                <w:rFonts w:hint="eastAsia"/>
-              </w:rPr>
-            </w:pPr>
             <w:r>
               <w:rPr>
                 <w:rFonts w:hint="eastAsia"/>
@@ -1102,11 +932,6 @@
             <w:tcW w:w="1338" w:type="dxa"/>
           </w:tcPr>
           <w:p>
-            <w:pPr>
-              <w:rPr>
-                <w:rFonts w:hint="eastAsia"/>
-              </w:rPr>
-            </w:pPr>
             <w:r>
               <w:rPr>
                 <w:rFonts w:hint="eastAsia"/>
@@ -1120,11 +945,6 @@
             <w:tcW w:w="1583" w:type="dxa"/>
           </w:tcPr>
           <w:p>
-            <w:pPr>
-              <w:rPr>
-                <w:rFonts w:hint="eastAsia"/>
-              </w:rPr>
-            </w:pPr>
             <w:r>
               <w:rPr>
                 <w:rFonts w:hint="eastAsia"/>
@@ -1138,11 +958,6 @@
             <w:tcW w:w="1568" w:type="dxa"/>
           </w:tcPr>
           <w:p>
-            <w:pPr>
-              <w:rPr>
-                <w:rFonts w:hint="eastAsia"/>
-              </w:rPr>
-            </w:pPr>
             <w:r>
               <w:rPr>
                 <w:rFonts w:hint="eastAsia"/>
@@ -1156,11 +971,6 @@
             <w:tcW w:w="1556" w:type="dxa"/>
           </w:tcPr>
           <w:p>
-            <w:pPr>
-              <w:rPr>
-                <w:rFonts w:hint="eastAsia"/>
-              </w:rPr>
-            </w:pPr>
             <w:r>
               <w:rPr>
                 <w:rFonts w:hint="eastAsia"/>
@@ -1176,16 +986,12 @@
             <w:tcW w:w="921" w:type="dxa"/>
           </w:tcPr>
           <w:p>
-            <w:pPr>
-              <w:rPr>
-                <w:rFonts w:hint="eastAsia"/>
-              </w:rPr>
-            </w:pPr>
-            <w:proofErr w:type="spellStart"/>
-            <w:r>
-              <w:rPr>
-                <w:rFonts w:hint="eastAsia"/>
-              </w:rPr>
+            <w:proofErr w:type="spellStart"/>
+            <w:r>
+              <w:rPr>
+                <w:rFonts w:hint="eastAsia"/>
+              </w:rPr>
+              <w:lastRenderedPageBreak/>
               <w:t>t</w:t>
             </w:r>
             <w:r>
@@ -1199,11 +1005,6 @@
             <w:tcW w:w="1534" w:type="dxa"/>
           </w:tcPr>
           <w:p>
-            <w:pPr>
-              <w:rPr>
-                <w:rFonts w:hint="eastAsia"/>
-              </w:rPr>
-            </w:pPr>
             <w:proofErr w:type="spellStart"/>
             <w:r>
               <w:rPr>
@@ -1222,11 +1023,6 @@
             <w:tcW w:w="1525" w:type="dxa"/>
           </w:tcPr>
           <w:p>
-            <w:pPr>
-              <w:rPr>
-                <w:rFonts w:hint="eastAsia"/>
-              </w:rPr>
-            </w:pPr>
             <w:proofErr w:type="spellStart"/>
             <w:r>
               <w:rPr>
@@ -1245,11 +1041,6 @@
             <w:tcW w:w="1377" w:type="dxa"/>
           </w:tcPr>
           <w:p>
-            <w:pPr>
-              <w:rPr>
-                <w:rFonts w:hint="eastAsia"/>
-              </w:rPr>
-            </w:pPr>
             <w:proofErr w:type="spellStart"/>
             <w:r>
               <w:rPr>
@@ -1268,11 +1059,6 @@
             <w:tcW w:w="1338" w:type="dxa"/>
           </w:tcPr>
           <w:p>
-            <w:pPr>
-              <w:rPr>
-                <w:rFonts w:hint="eastAsia"/>
-              </w:rPr>
-            </w:pPr>
             <w:proofErr w:type="spellStart"/>
             <w:r>
               <w:rPr>
@@ -1291,11 +1077,6 @@
             <w:tcW w:w="1583" w:type="dxa"/>
           </w:tcPr>
           <w:p>
-            <w:pPr>
-              <w:rPr>
-                <w:rFonts w:hint="eastAsia"/>
-              </w:rPr>
-            </w:pPr>
             <w:proofErr w:type="spellStart"/>
             <w:r>
               <w:rPr>
@@ -1314,11 +1095,6 @@
             <w:tcW w:w="1568" w:type="dxa"/>
           </w:tcPr>
           <w:p>
-            <w:pPr>
-              <w:rPr>
-                <w:rFonts w:hint="eastAsia"/>
-              </w:rPr>
-            </w:pPr>
             <w:proofErr w:type="spellStart"/>
             <w:r>
               <w:rPr>
@@ -1337,11 +1113,6 @@
             <w:tcW w:w="1556" w:type="dxa"/>
           </w:tcPr>
           <w:p>
-            <w:pPr>
-              <w:rPr>
-                <w:rFonts w:hint="eastAsia"/>
-              </w:rPr>
-            </w:pPr>
             <w:proofErr w:type="spellStart"/>
             <w:r>
               <w:rPr>
@@ -1378,7 +1149,6 @@
         <w:rPr>
           <w:rFonts w:hint="eastAsia"/>
         </w:rPr>
-        <w:lastRenderedPageBreak/>
         <w:t>信息推送：</w:t>
       </w:r>
     </w:p>
@@ -1402,11 +1172,6 @@
             <w:tcW w:w="1382" w:type="dxa"/>
           </w:tcPr>
           <w:p>
-            <w:pPr>
-              <w:rPr>
-                <w:rFonts w:hint="eastAsia"/>
-              </w:rPr>
-            </w:pPr>
             <w:r>
               <w:rPr>
                 <w:rFonts w:hint="eastAsia"/>
@@ -1420,11 +1185,6 @@
             <w:tcW w:w="1382" w:type="dxa"/>
           </w:tcPr>
           <w:p>
-            <w:pPr>
-              <w:rPr>
-                <w:rFonts w:hint="eastAsia"/>
-              </w:rPr>
-            </w:pPr>
             <w:r>
               <w:rPr>
                 <w:rFonts w:hint="eastAsia"/>
@@ -1438,11 +1198,6 @@
             <w:tcW w:w="1383" w:type="dxa"/>
           </w:tcPr>
           <w:p>
-            <w:pPr>
-              <w:rPr>
-                <w:rFonts w:hint="eastAsia"/>
-              </w:rPr>
-            </w:pPr>
             <w:r>
               <w:rPr>
                 <w:rFonts w:hint="eastAsia"/>
@@ -1455,39 +1210,19 @@
           <w:tcPr>
             <w:tcW w:w="1383" w:type="dxa"/>
           </w:tcPr>
-          <w:p>
-            <w:pPr>
-              <w:rPr>
-                <w:rFonts w:hint="eastAsia"/>
-              </w:rPr>
-            </w:pPr>
-            <w:bookmarkStart w:id="0" w:name="_GoBack"/>
-            <w:bookmarkEnd w:id="0"/>
-          </w:p>
+          <w:p/>
         </w:tc>
         <w:tc>
           <w:tcPr>
             <w:tcW w:w="1383" w:type="dxa"/>
           </w:tcPr>
-          <w:p>
-            <w:pPr>
-              <w:rPr>
-                <w:rFonts w:hint="eastAsia"/>
-              </w:rPr>
-            </w:pPr>
-          </w:p>
+          <w:p/>
         </w:tc>
         <w:tc>
           <w:tcPr>
             <w:tcW w:w="1383" w:type="dxa"/>
           </w:tcPr>
-          <w:p>
-            <w:pPr>
-              <w:rPr>
-                <w:rFonts w:hint="eastAsia"/>
-              </w:rPr>
-            </w:pPr>
-          </w:p>
+          <w:p/>
         </w:tc>
       </w:tr>
       <w:tr>
@@ -1495,76 +1230,42 @@
           <w:tcPr>
             <w:tcW w:w="1382" w:type="dxa"/>
           </w:tcPr>
-          <w:p>
-            <w:pPr>
-              <w:rPr>
-                <w:rFonts w:hint="eastAsia"/>
-              </w:rPr>
-            </w:pPr>
-          </w:p>
+          <w:p/>
         </w:tc>
         <w:tc>
           <w:tcPr>
             <w:tcW w:w="1382" w:type="dxa"/>
           </w:tcPr>
-          <w:p>
-            <w:pPr>
-              <w:rPr>
-                <w:rFonts w:hint="eastAsia"/>
-              </w:rPr>
-            </w:pPr>
-          </w:p>
+          <w:p/>
         </w:tc>
         <w:tc>
           <w:tcPr>
             <w:tcW w:w="1383" w:type="dxa"/>
           </w:tcPr>
-          <w:p>
-            <w:pPr>
-              <w:rPr>
-                <w:rFonts w:hint="eastAsia"/>
-              </w:rPr>
-            </w:pPr>
-          </w:p>
+          <w:p/>
         </w:tc>
         <w:tc>
           <w:tcPr>
             <w:tcW w:w="1383" w:type="dxa"/>
           </w:tcPr>
-          <w:p>
-            <w:pPr>
-              <w:rPr>
-                <w:rFonts w:hint="eastAsia"/>
-              </w:rPr>
-            </w:pPr>
-          </w:p>
+          <w:p/>
         </w:tc>
         <w:tc>
           <w:tcPr>
             <w:tcW w:w="1383" w:type="dxa"/>
           </w:tcPr>
-          <w:p>
-            <w:pPr>
-              <w:rPr>
-                <w:rFonts w:hint="eastAsia"/>
-              </w:rPr>
-            </w:pPr>
-          </w:p>
+          <w:p/>
         </w:tc>
         <w:tc>
           <w:tcPr>
             <w:tcW w:w="1383" w:type="dxa"/>
           </w:tcPr>
-          <w:p>
-            <w:pPr>
-              <w:rPr>
-                <w:rFonts w:hint="eastAsia"/>
-              </w:rPr>
-            </w:pPr>
-          </w:p>
+          <w:p/>
         </w:tc>
       </w:tr>
     </w:tbl>
+    <w:p/>
+    <w:p/>
     <w:p>
       <w:pPr>
         <w:rPr>

</xml_diff>